<commit_message>
fixed last question LeadGenBusiness
</commit_message>
<xml_diff>
--- a/Queries/Lead Gen Business/MySQL-LeadGenBusinessQueries.docx
+++ b/Queries/Lead Gen Business/MySQL-LeadGenBusinessQueries.docx
@@ -38,16 +38,7 @@
           <w:szCs w:val="24"/>
           <w:lang w:val="es-CL"/>
         </w:rPr>
-        <w:t xml:space="preserve"> ¿Qué consulta ejecutaría para obtener los ingresos totales para marzo de </w:t>
-      </w:r>
-      <w:proofErr w:type="gramStart"/>
-      <w:r>
-        <w:rPr>
-          <w:sz w:val="24"/>
-          <w:szCs w:val="24"/>
-          <w:lang w:val="es-CL"/>
-        </w:rPr>
-        <w:t>2012?</w:t>
+        <w:t> ¿Qué consulta ejecutaría para obtener los ingresos totales para marzo de 2012?</w:t>
       </w:r>
       <w:r>
         <w:rPr>
@@ -58,22 +49,16 @@
         </w:rPr>
         <w:t>.</w:t>
       </w:r>
-      <w:proofErr w:type="gramEnd"/>
-    </w:p>
-    <w:p>
-      <w:pPr>
-        <w:pStyle w:val="NoSpacing"/>
-        <w:ind w:left="720"/>
-      </w:pPr>
-      <w:r>
-        <w:t xml:space="preserve">SELECT </w:t>
-      </w:r>
-      <w:proofErr w:type="gramStart"/>
-      <w:r>
-        <w:t>MONTHNAME(</w:t>
-      </w:r>
-      <w:proofErr w:type="spellStart"/>
-      <w:proofErr w:type="gramEnd"/>
+    </w:p>
+    <w:p>
+      <w:pPr>
+        <w:pStyle w:val="NoSpacing"/>
+        <w:ind w:left="720"/>
+      </w:pPr>
+      <w:r>
+        <w:t>SELECT MONTHNAME(</w:t>
+      </w:r>
+      <w:proofErr w:type="spellStart"/>
       <w:r>
         <w:t>charged_datetime</w:t>
       </w:r>
@@ -94,14 +79,9 @@
         <w:ind w:left="720"/>
       </w:pPr>
       <w:r>
-        <w:t xml:space="preserve">WHERE </w:t>
-      </w:r>
-      <w:proofErr w:type="gramStart"/>
-      <w:r>
-        <w:t>MONTHNAME(</w:t>
-      </w:r>
-      <w:proofErr w:type="spellStart"/>
-      <w:proofErr w:type="gramEnd"/>
+        <w:t>WHERE MONTHNAME(</w:t>
+      </w:r>
+      <w:proofErr w:type="spellStart"/>
       <w:r>
         <w:t>charged_datetime</w:t>
       </w:r>
@@ -136,14 +116,7 @@
         <w:rPr>
           <w:lang w:val="es-CL"/>
         </w:rPr>
-        <w:t xml:space="preserve">¿Qué consulta ejecutaría para obtener los ingresos totales recaudados del cliente con una identificación de </w:t>
-      </w:r>
-      <w:proofErr w:type="gramStart"/>
-      <w:r>
-        <w:rPr>
-          <w:lang w:val="es-CL"/>
-        </w:rPr>
-        <w:t>2?</w:t>
+        <w:t>¿Qué consulta ejecutaría para obtener los ingresos totales recaudados del cliente con una identificación de 2?</w:t>
       </w:r>
       <w:r>
         <w:rPr>
@@ -154,7 +127,6 @@
         </w:rPr>
         <w:t>.</w:t>
       </w:r>
-      <w:proofErr w:type="gramEnd"/>
     </w:p>
     <w:p>
       <w:pPr>
@@ -170,15 +142,7 @@
       </w:r>
       <w:proofErr w:type="spellEnd"/>
       <w:r>
-        <w:t xml:space="preserve">, </w:t>
-      </w:r>
-      <w:proofErr w:type="gramStart"/>
-      <w:r>
-        <w:t>SUM(</w:t>
-      </w:r>
-      <w:proofErr w:type="gramEnd"/>
-      <w:r>
-        <w:t>amount) AS 'Total Revenue'</w:t>
+        <w:t>, SUM(amount) AS 'Total Revenue'</w:t>
       </w:r>
     </w:p>
     <w:p>
@@ -204,13 +168,8 @@
       </w:r>
       <w:proofErr w:type="spellEnd"/>
       <w:r>
-        <w:t xml:space="preserve"> = </w:t>
-      </w:r>
-      <w:proofErr w:type="gramStart"/>
-      <w:r>
-        <w:t>2;</w:t>
-      </w:r>
-      <w:proofErr w:type="gramEnd"/>
+        <w:t xml:space="preserve"> = 2;</w:t>
+      </w:r>
     </w:p>
     <w:p>
       <w:pPr>
@@ -244,14 +203,7 @@
         <w:rPr>
           <w:lang w:val="es-CL"/>
         </w:rPr>
-        <w:t xml:space="preserve"> = </w:t>
-      </w:r>
-      <w:proofErr w:type="gramStart"/>
-      <w:r>
-        <w:rPr>
-          <w:lang w:val="es-CL"/>
-        </w:rPr>
-        <w:t>10?</w:t>
+        <w:t xml:space="preserve"> = 10?</w:t>
       </w:r>
       <w:r>
         <w:rPr>
@@ -262,7 +214,6 @@
         </w:rPr>
         <w:t>.</w:t>
       </w:r>
-      <w:proofErr w:type="gramEnd"/>
     </w:p>
     <w:p>
       <w:pPr>
@@ -304,13 +255,8 @@
       </w:r>
       <w:proofErr w:type="spellEnd"/>
       <w:r>
-        <w:t xml:space="preserve"> = </w:t>
-      </w:r>
-      <w:proofErr w:type="gramStart"/>
-      <w:r>
-        <w:t>10;</w:t>
-      </w:r>
-      <w:proofErr w:type="gramEnd"/>
+        <w:t xml:space="preserve"> = 10;</w:t>
+      </w:r>
     </w:p>
     <w:p>
       <w:pPr>
@@ -336,14 +282,7 @@
         <w:rPr>
           <w:lang w:val="es-CL"/>
         </w:rPr>
-        <w:t xml:space="preserve">¿Qué pasa con el cliente = </w:t>
-      </w:r>
-      <w:proofErr w:type="gramStart"/>
-      <w:r>
-        <w:rPr>
-          <w:lang w:val="es-CL"/>
-        </w:rPr>
-        <w:t>20?</w:t>
+        <w:t>¿Qué pasa con el cliente = 20?</w:t>
       </w:r>
       <w:r>
         <w:rPr>
@@ -354,7 +293,6 @@
         </w:rPr>
         <w:t>.</w:t>
       </w:r>
-      <w:proofErr w:type="gramEnd"/>
     </w:p>
     <w:p>
       <w:pPr>
@@ -370,14 +308,9 @@
       </w:r>
       <w:proofErr w:type="spellEnd"/>
       <w:r>
-        <w:t xml:space="preserve">, </w:t>
-      </w:r>
-      <w:proofErr w:type="gramStart"/>
-      <w:r>
-        <w:t>COUNT(</w:t>
-      </w:r>
-      <w:proofErr w:type="spellStart"/>
-      <w:proofErr w:type="gramEnd"/>
+        <w:t>, COUNT(</w:t>
+      </w:r>
+      <w:proofErr w:type="spellStart"/>
       <w:r>
         <w:t>domain_name</w:t>
       </w:r>
@@ -442,14 +375,9 @@
         <w:ind w:left="720"/>
       </w:pPr>
       <w:r>
-        <w:t xml:space="preserve">GROUP BY </w:t>
-      </w:r>
-      <w:proofErr w:type="gramStart"/>
-      <w:r>
-        <w:t>MONTHNAME(</w:t>
-      </w:r>
-      <w:proofErr w:type="spellStart"/>
-      <w:proofErr w:type="gramEnd"/>
+        <w:t>GROUP BY MONTHNAME(</w:t>
+      </w:r>
+      <w:proofErr w:type="spellStart"/>
       <w:r>
         <w:t>created_datetime</w:t>
       </w:r>
@@ -492,14 +420,7 @@
         <w:rPr>
           <w:lang w:val="es-CL"/>
         </w:rPr>
-        <w:t xml:space="preserve">¿Qué consulta ejecutaría para obtener el número total de clientes potenciales generados para cada uno de los sitios entre el 1 de enero de 2011 y el 15 de febrero de </w:t>
-      </w:r>
-      <w:proofErr w:type="gramStart"/>
-      <w:r>
-        <w:rPr>
-          <w:lang w:val="es-CL"/>
-        </w:rPr>
-        <w:t>2011?</w:t>
+        <w:t>¿Qué consulta ejecutaría para obtener el número total de clientes potenciales generados para cada uno de los sitios entre el 1 de enero de 2011 y el 15 de febrero de 2011?</w:t>
       </w:r>
       <w:r>
         <w:rPr>
@@ -510,7 +431,6 @@
         </w:rPr>
         <w:t>.</w:t>
       </w:r>
-      <w:proofErr w:type="gramEnd"/>
     </w:p>
     <w:p>
       <w:pPr>
@@ -521,13 +441,8 @@
         <w:t xml:space="preserve">SELECT </w:t>
       </w:r>
       <w:proofErr w:type="spellStart"/>
-      <w:proofErr w:type="gramStart"/>
-      <w:r>
-        <w:t>sites.domain</w:t>
-      </w:r>
-      <w:proofErr w:type="gramEnd"/>
-      <w:r>
-        <w:t>_name</w:t>
+      <w:r>
+        <w:t>sites.domain_name</w:t>
       </w:r>
       <w:proofErr w:type="spellEnd"/>
       <w:r>
@@ -568,13 +483,8 @@
         <w:t xml:space="preserve">JOIN sites ON </w:t>
       </w:r>
       <w:proofErr w:type="spellStart"/>
-      <w:proofErr w:type="gramStart"/>
-      <w:r>
-        <w:t>sites.site</w:t>
-      </w:r>
-      <w:proofErr w:type="gramEnd"/>
-      <w:r>
-        <w:t>_id</w:t>
+      <w:r>
+        <w:t>sites.site_id</w:t>
       </w:r>
       <w:proofErr w:type="spellEnd"/>
       <w:r>
@@ -592,14 +502,9 @@
         <w:ind w:left="720"/>
       </w:pPr>
       <w:r>
-        <w:t xml:space="preserve">WHERE </w:t>
-      </w:r>
-      <w:proofErr w:type="gramStart"/>
-      <w:r>
-        <w:t>YEAR(</w:t>
-      </w:r>
-      <w:proofErr w:type="spellStart"/>
-      <w:proofErr w:type="gramEnd"/>
+        <w:t>WHERE YEAR(</w:t>
+      </w:r>
+      <w:proofErr w:type="spellStart"/>
       <w:r>
         <w:t>leads.registered_datetime</w:t>
       </w:r>
@@ -625,13 +530,8 @@
         <w:t xml:space="preserve">GROUP BY </w:t>
       </w:r>
       <w:proofErr w:type="spellStart"/>
-      <w:proofErr w:type="gramStart"/>
-      <w:r>
-        <w:t>sites.site</w:t>
-      </w:r>
-      <w:proofErr w:type="gramEnd"/>
-      <w:r>
-        <w:t>_id</w:t>
+      <w:r>
+        <w:t>sites.site_id</w:t>
       </w:r>
       <w:proofErr w:type="spellEnd"/>
       <w:r>
@@ -669,14 +569,7 @@
           <w:lang w:val="es-CL"/>
         </w:rPr>
         <w:lastRenderedPageBreak/>
-        <w:t xml:space="preserve">¿Qué consulta ejecutaría para obtener una lista de nombres de clientes y el número total de clientes potenciales que hemos generado para cada uno de nuestros clientes entre el 1 de enero de 2011 y el 31 de diciembre de </w:t>
-      </w:r>
-      <w:proofErr w:type="gramStart"/>
-      <w:r>
-        <w:rPr>
-          <w:lang w:val="es-CL"/>
-        </w:rPr>
-        <w:t>2011?</w:t>
+        <w:t>¿Qué consulta ejecutaría para obtener una lista de nombres de clientes y el número total de clientes potenciales que hemos generado para cada uno de nuestros clientes entre el 1 de enero de 2011 y el 31 de diciembre de 2011?</w:t>
       </w:r>
       <w:r>
         <w:rPr>
@@ -687,22 +580,16 @@
         </w:rPr>
         <w:t>.</w:t>
       </w:r>
-      <w:proofErr w:type="gramEnd"/>
-    </w:p>
-    <w:p>
-      <w:pPr>
-        <w:pStyle w:val="NoSpacing"/>
-        <w:ind w:left="720"/>
-      </w:pPr>
-      <w:r>
-        <w:t xml:space="preserve">SELECT </w:t>
-      </w:r>
-      <w:proofErr w:type="gramStart"/>
-      <w:r>
-        <w:t>CONCAT(</w:t>
-      </w:r>
-      <w:proofErr w:type="spellStart"/>
-      <w:proofErr w:type="gramEnd"/>
+    </w:p>
+    <w:p>
+      <w:pPr>
+        <w:pStyle w:val="NoSpacing"/>
+        <w:ind w:left="720"/>
+      </w:pPr>
+      <w:r>
+        <w:t>SELECT CONCAT(</w:t>
+      </w:r>
+      <w:proofErr w:type="spellStart"/>
       <w:r>
         <w:t>clients.first_name</w:t>
       </w:r>
@@ -745,13 +632,8 @@
         <w:t xml:space="preserve">JOIN sites ON </w:t>
       </w:r>
       <w:proofErr w:type="spellStart"/>
-      <w:proofErr w:type="gramStart"/>
-      <w:r>
-        <w:t>sites.site</w:t>
-      </w:r>
-      <w:proofErr w:type="gramEnd"/>
-      <w:r>
-        <w:t>_id</w:t>
+      <w:r>
+        <w:t>sites.site_id</w:t>
       </w:r>
       <w:proofErr w:type="spellEnd"/>
       <w:r>
@@ -772,13 +654,8 @@
         <w:t xml:space="preserve">JOIN clients ON </w:t>
       </w:r>
       <w:proofErr w:type="spellStart"/>
-      <w:proofErr w:type="gramStart"/>
-      <w:r>
-        <w:t>clients.client</w:t>
-      </w:r>
-      <w:proofErr w:type="gramEnd"/>
-      <w:r>
-        <w:t>_id</w:t>
+      <w:r>
+        <w:t>clients.client_id</w:t>
       </w:r>
       <w:proofErr w:type="spellEnd"/>
       <w:r>
@@ -796,14 +673,9 @@
         <w:ind w:left="720"/>
       </w:pPr>
       <w:r>
-        <w:t xml:space="preserve">WHERE </w:t>
-      </w:r>
-      <w:proofErr w:type="gramStart"/>
-      <w:r>
-        <w:t>YEAR(</w:t>
-      </w:r>
-      <w:proofErr w:type="spellStart"/>
-      <w:proofErr w:type="gramEnd"/>
+        <w:t>WHERE YEAR(</w:t>
+      </w:r>
+      <w:proofErr w:type="spellStart"/>
       <w:r>
         <w:t>leads.registered_datetime</w:t>
       </w:r>
@@ -826,14 +698,9 @@
         <w:ind w:left="720"/>
       </w:pPr>
       <w:r>
-        <w:t xml:space="preserve">GROUP BY </w:t>
-      </w:r>
-      <w:proofErr w:type="gramStart"/>
-      <w:r>
-        <w:t>CONCAT(</w:t>
-      </w:r>
-      <w:proofErr w:type="spellStart"/>
-      <w:proofErr w:type="gramEnd"/>
+        <w:t>GROUP BY CONCAT(</w:t>
+      </w:r>
+      <w:proofErr w:type="spellStart"/>
       <w:r>
         <w:t>clients.first_name</w:t>
       </w:r>
@@ -856,14 +723,9 @@
         <w:ind w:left="720"/>
       </w:pPr>
       <w:r>
-        <w:t xml:space="preserve">ORDER BY </w:t>
-      </w:r>
-      <w:proofErr w:type="gramStart"/>
-      <w:r>
-        <w:t>COUNT(</w:t>
-      </w:r>
-      <w:proofErr w:type="spellStart"/>
-      <w:proofErr w:type="gramEnd"/>
+        <w:t>ORDER BY COUNT(</w:t>
+      </w:r>
+      <w:proofErr w:type="spellStart"/>
       <w:r>
         <w:t>leads.leads_id</w:t>
       </w:r>
@@ -890,14 +752,7 @@
         <w:rPr>
           <w:lang w:val="es-CL"/>
         </w:rPr>
-        <w:t xml:space="preserve">¿Qué consulta ejecutaría para obtener una lista de nombres de clientes y el número total de clientes potenciales que hemos generado para cada cliente cada mes entre los meses 1 y 6 del año </w:t>
-      </w:r>
-      <w:proofErr w:type="gramStart"/>
-      <w:r>
-        <w:rPr>
-          <w:lang w:val="es-CL"/>
-        </w:rPr>
-        <w:t>2011?</w:t>
+        <w:t>¿Qué consulta ejecutaría para obtener una lista de nombres de clientes y el número total de clientes potenciales que hemos generado para cada cliente cada mes entre los meses 1 y 6 del año 2011?</w:t>
       </w:r>
       <w:r>
         <w:rPr>
@@ -905,22 +760,16 @@
         </w:rPr>
         <w:t>.</w:t>
       </w:r>
-      <w:proofErr w:type="gramEnd"/>
-    </w:p>
-    <w:p>
-      <w:pPr>
-        <w:pStyle w:val="NoSpacing"/>
-        <w:ind w:left="720"/>
-      </w:pPr>
-      <w:r>
-        <w:t xml:space="preserve">SELECT </w:t>
-      </w:r>
-      <w:proofErr w:type="gramStart"/>
-      <w:r>
-        <w:t>CONCAT(</w:t>
-      </w:r>
-      <w:proofErr w:type="spellStart"/>
-      <w:proofErr w:type="gramEnd"/>
+    </w:p>
+    <w:p>
+      <w:pPr>
+        <w:pStyle w:val="NoSpacing"/>
+        <w:ind w:left="720"/>
+      </w:pPr>
+      <w:r>
+        <w:t>SELECT CONCAT(</w:t>
+      </w:r>
+      <w:proofErr w:type="spellStart"/>
       <w:r>
         <w:t>clients.first_name</w:t>
       </w:r>
@@ -971,13 +820,8 @@
         <w:t xml:space="preserve">JOIN sites ON </w:t>
       </w:r>
       <w:proofErr w:type="spellStart"/>
-      <w:proofErr w:type="gramStart"/>
-      <w:r>
-        <w:t>sites.site</w:t>
-      </w:r>
-      <w:proofErr w:type="gramEnd"/>
-      <w:r>
-        <w:t>_id</w:t>
+      <w:r>
+        <w:t>sites.site_id</w:t>
       </w:r>
       <w:proofErr w:type="spellEnd"/>
       <w:r>
@@ -998,13 +842,8 @@
         <w:t xml:space="preserve">JOIN clients ON </w:t>
       </w:r>
       <w:proofErr w:type="spellStart"/>
-      <w:proofErr w:type="gramStart"/>
-      <w:r>
-        <w:t>clients.client</w:t>
-      </w:r>
-      <w:proofErr w:type="gramEnd"/>
-      <w:r>
-        <w:t>_id</w:t>
+      <w:r>
+        <w:t>clients.client_id</w:t>
       </w:r>
       <w:proofErr w:type="spellEnd"/>
       <w:r>
@@ -1022,14 +861,9 @@
         <w:ind w:left="720"/>
       </w:pPr>
       <w:r>
-        <w:t xml:space="preserve">WHERE </w:t>
-      </w:r>
-      <w:proofErr w:type="gramStart"/>
-      <w:r>
-        <w:t>YEAR(</w:t>
-      </w:r>
-      <w:proofErr w:type="spellStart"/>
-      <w:proofErr w:type="gramEnd"/>
+        <w:t>WHERE YEAR(</w:t>
+      </w:r>
+      <w:proofErr w:type="spellStart"/>
       <w:r>
         <w:t>leads.registered_datetime</w:t>
       </w:r>
@@ -1052,14 +886,9 @@
         <w:ind w:left="720"/>
       </w:pPr>
       <w:r>
-        <w:t xml:space="preserve">GROUP BY </w:t>
-      </w:r>
-      <w:proofErr w:type="gramStart"/>
-      <w:r>
-        <w:t>CONCAT(</w:t>
-      </w:r>
-      <w:proofErr w:type="spellStart"/>
-      <w:proofErr w:type="gramEnd"/>
+        <w:t>GROUP BY CONCAT(</w:t>
+      </w:r>
+      <w:proofErr w:type="spellStart"/>
       <w:r>
         <w:t>clients.first_name</w:t>
       </w:r>
@@ -1122,14 +951,9 @@
         <w:ind w:left="720"/>
       </w:pPr>
       <w:r>
-        <w:t xml:space="preserve">SELECT </w:t>
-      </w:r>
-      <w:proofErr w:type="gramStart"/>
-      <w:r>
-        <w:t>CONCAT(</w:t>
-      </w:r>
-      <w:proofErr w:type="spellStart"/>
-      <w:proofErr w:type="gramEnd"/>
+        <w:t>SELECT CONCAT(</w:t>
+      </w:r>
+      <w:proofErr w:type="spellStart"/>
       <w:r>
         <w:t>clients.first_name</w:t>
       </w:r>
@@ -1188,13 +1012,8 @@
         <w:t xml:space="preserve">JOIN sites ON </w:t>
       </w:r>
       <w:proofErr w:type="spellStart"/>
-      <w:proofErr w:type="gramStart"/>
-      <w:r>
-        <w:t>sites.site</w:t>
-      </w:r>
-      <w:proofErr w:type="gramEnd"/>
-      <w:r>
-        <w:t>_id</w:t>
+      <w:r>
+        <w:t>sites.site_id</w:t>
       </w:r>
       <w:proofErr w:type="spellEnd"/>
       <w:r>
@@ -1215,13 +1034,8 @@
         <w:t xml:space="preserve">JOIN clients ON </w:t>
       </w:r>
       <w:proofErr w:type="spellStart"/>
-      <w:proofErr w:type="gramStart"/>
-      <w:r>
-        <w:t>clients.client</w:t>
-      </w:r>
-      <w:proofErr w:type="gramEnd"/>
-      <w:r>
-        <w:t>_id</w:t>
+      <w:r>
+        <w:t>clients.client_id</w:t>
       </w:r>
       <w:proofErr w:type="spellEnd"/>
       <w:r>
@@ -1239,14 +1053,9 @@
         <w:ind w:left="720"/>
       </w:pPr>
       <w:r>
-        <w:t xml:space="preserve">WHERE </w:t>
-      </w:r>
-      <w:proofErr w:type="gramStart"/>
-      <w:r>
-        <w:t>YEAR(</w:t>
-      </w:r>
-      <w:proofErr w:type="spellStart"/>
-      <w:proofErr w:type="gramEnd"/>
+        <w:t>WHERE YEAR(</w:t>
+      </w:r>
+      <w:proofErr w:type="spellStart"/>
       <w:r>
         <w:t>leads.registered_datetime</w:t>
       </w:r>
@@ -1264,195 +1073,160 @@
         <w:t xml:space="preserve">GROUP BY </w:t>
       </w:r>
       <w:proofErr w:type="spellStart"/>
-      <w:proofErr w:type="gramStart"/>
-      <w:r>
-        <w:t>sites.domain</w:t>
-      </w:r>
-      <w:proofErr w:type="gramEnd"/>
-      <w:r>
-        <w:t>_name</w:t>
-      </w:r>
-      <w:proofErr w:type="spellEnd"/>
-    </w:p>
-    <w:p>
-      <w:pPr>
-        <w:pStyle w:val="NoSpacing"/>
-        <w:ind w:left="720"/>
+      <w:r>
+        <w:t>sites.domain_name</w:t>
+      </w:r>
+      <w:proofErr w:type="spellEnd"/>
+    </w:p>
+    <w:p>
+      <w:pPr>
+        <w:pStyle w:val="NoSpacing"/>
+        <w:ind w:left="720"/>
+      </w:pPr>
+      <w:r>
+        <w:t>ORDER BY CONCAT(</w:t>
+      </w:r>
+      <w:proofErr w:type="spellStart"/>
+      <w:r>
+        <w:t>clients.first_name</w:t>
+      </w:r>
+      <w:proofErr w:type="spellEnd"/>
+      <w:r>
+        <w:t xml:space="preserve">, ' ', </w:t>
+      </w:r>
+      <w:proofErr w:type="spellStart"/>
+      <w:r>
+        <w:t>clients.last_name</w:t>
+      </w:r>
+      <w:proofErr w:type="spellEnd"/>
+      <w:r>
+        <w:t>) ASC;</w:t>
+      </w:r>
+    </w:p>
+    <w:p>
+      <w:pPr>
+        <w:pStyle w:val="ListParagraph"/>
+      </w:pPr>
+    </w:p>
+    <w:p>
+      <w:pPr>
+        <w:pStyle w:val="ListParagraph"/>
+      </w:pPr>
+    </w:p>
+    <w:p>
+      <w:pPr>
+        <w:pStyle w:val="ListParagraph"/>
+      </w:pPr>
+      <w:r>
+        <w:lastRenderedPageBreak/>
+        <w:t>SELECT CONCAT(</w:t>
+      </w:r>
+      <w:proofErr w:type="spellStart"/>
+      <w:r>
+        <w:t>clients.first_name</w:t>
+      </w:r>
+      <w:proofErr w:type="spellEnd"/>
+      <w:r>
+        <w:t xml:space="preserve">, ' ', </w:t>
+      </w:r>
+      <w:proofErr w:type="spellStart"/>
+      <w:r>
+        <w:t>clients.last_name</w:t>
+      </w:r>
+      <w:proofErr w:type="spellEnd"/>
+      <w:r>
+        <w:t xml:space="preserve">) AS 'Client full name', </w:t>
+      </w:r>
+      <w:proofErr w:type="spellStart"/>
+      <w:r>
+        <w:t>sites.domain_name</w:t>
+      </w:r>
+      <w:proofErr w:type="spellEnd"/>
+      <w:r>
+        <w:t>, COUNT(</w:t>
+      </w:r>
+      <w:proofErr w:type="spellStart"/>
+      <w:r>
+        <w:t>leads.leads_id</w:t>
+      </w:r>
+      <w:proofErr w:type="spellEnd"/>
+      <w:r>
+        <w:t>) AS 'Number of leads'</w:t>
+      </w:r>
+    </w:p>
+    <w:p>
+      <w:pPr>
+        <w:pStyle w:val="ListParagraph"/>
+      </w:pPr>
+      <w:r>
+        <w:t>FROM leads</w:t>
+      </w:r>
+    </w:p>
+    <w:p>
+      <w:pPr>
+        <w:pStyle w:val="ListParagraph"/>
+      </w:pPr>
+      <w:r>
+        <w:t xml:space="preserve">JOIN sites ON </w:t>
+      </w:r>
+      <w:proofErr w:type="spellStart"/>
+      <w:r>
+        <w:t>sites.site_id</w:t>
+      </w:r>
+      <w:proofErr w:type="spellEnd"/>
+      <w:r>
+        <w:t xml:space="preserve"> = </w:t>
+      </w:r>
+      <w:proofErr w:type="spellStart"/>
+      <w:r>
+        <w:t>leads.site_id</w:t>
+      </w:r>
+      <w:proofErr w:type="spellEnd"/>
+    </w:p>
+    <w:p>
+      <w:pPr>
+        <w:pStyle w:val="ListParagraph"/>
+      </w:pPr>
+      <w:r>
+        <w:t xml:space="preserve">JOIN clients ON </w:t>
+      </w:r>
+      <w:proofErr w:type="spellStart"/>
+      <w:r>
+        <w:t>clients.client_id</w:t>
+      </w:r>
+      <w:proofErr w:type="spellEnd"/>
+      <w:r>
+        <w:t xml:space="preserve"> = </w:t>
+      </w:r>
+      <w:proofErr w:type="spellStart"/>
+      <w:r>
+        <w:t>sites.client_id</w:t>
+      </w:r>
+      <w:proofErr w:type="spellEnd"/>
+    </w:p>
+    <w:p>
+      <w:pPr>
+        <w:pStyle w:val="ListParagraph"/>
+      </w:pPr>
+      <w:r>
+        <w:t xml:space="preserve">GROUP BY </w:t>
+      </w:r>
+      <w:proofErr w:type="spellStart"/>
+      <w:r>
+        <w:t>sites.domain_name</w:t>
+      </w:r>
+      <w:proofErr w:type="spellEnd"/>
+    </w:p>
+    <w:p>
+      <w:pPr>
+        <w:pStyle w:val="ListParagraph"/>
       </w:pPr>
       <w:r>
         <w:t xml:space="preserve">ORDER BY </w:t>
       </w:r>
-      <w:proofErr w:type="gramStart"/>
-      <w:r>
-        <w:t>CONCAT(</w:t>
-      </w:r>
-      <w:proofErr w:type="spellStart"/>
-      <w:proofErr w:type="gramEnd"/>
-      <w:r>
-        <w:t>clients.first_name</w:t>
-      </w:r>
-      <w:proofErr w:type="spellEnd"/>
-      <w:r>
-        <w:t xml:space="preserve">, ' ', </w:t>
-      </w:r>
-      <w:proofErr w:type="spellStart"/>
-      <w:r>
-        <w:t>clients.last_name</w:t>
-      </w:r>
-      <w:proofErr w:type="spellEnd"/>
-      <w:r>
-        <w:t>) ASC;</w:t>
-      </w:r>
-    </w:p>
-    <w:p>
-      <w:pPr>
-        <w:pStyle w:val="ListParagraph"/>
-      </w:pPr>
-    </w:p>
-    <w:p>
-      <w:pPr>
-        <w:pStyle w:val="ListParagraph"/>
-      </w:pPr>
-    </w:p>
-    <w:p>
-      <w:pPr>
-        <w:pStyle w:val="ListParagraph"/>
-      </w:pPr>
-      <w:r>
-        <w:lastRenderedPageBreak/>
-        <w:t xml:space="preserve">SELECT </w:t>
-      </w:r>
-      <w:proofErr w:type="gramStart"/>
-      <w:r>
-        <w:t>CONCAT(</w:t>
-      </w:r>
-      <w:proofErr w:type="spellStart"/>
-      <w:proofErr w:type="gramEnd"/>
-      <w:r>
-        <w:t>clients.first_name</w:t>
-      </w:r>
-      <w:proofErr w:type="spellEnd"/>
-      <w:r>
-        <w:t xml:space="preserve">, ' ', </w:t>
-      </w:r>
-      <w:proofErr w:type="spellStart"/>
-      <w:r>
-        <w:t>clients.last_name</w:t>
-      </w:r>
-      <w:proofErr w:type="spellEnd"/>
-      <w:r>
-        <w:t xml:space="preserve">) AS 'Client full name', </w:t>
-      </w:r>
-      <w:proofErr w:type="spellStart"/>
-      <w:r>
-        <w:t>sites.domain_name</w:t>
-      </w:r>
-      <w:proofErr w:type="spellEnd"/>
-      <w:r>
-        <w:t>, COUNT(</w:t>
-      </w:r>
-      <w:proofErr w:type="spellStart"/>
-      <w:r>
-        <w:t>leads.leads_id</w:t>
-      </w:r>
-      <w:proofErr w:type="spellEnd"/>
-      <w:r>
-        <w:t>) AS 'Number of leads'</w:t>
-      </w:r>
-    </w:p>
-    <w:p>
-      <w:pPr>
-        <w:pStyle w:val="ListParagraph"/>
-      </w:pPr>
-      <w:r>
-        <w:t>FROM leads</w:t>
-      </w:r>
-    </w:p>
-    <w:p>
-      <w:pPr>
-        <w:pStyle w:val="ListParagraph"/>
-      </w:pPr>
-      <w:r>
-        <w:t xml:space="preserve">JOIN sites ON </w:t>
-      </w:r>
-      <w:proofErr w:type="spellStart"/>
-      <w:proofErr w:type="gramStart"/>
-      <w:r>
-        <w:t>sites.site</w:t>
-      </w:r>
-      <w:proofErr w:type="gramEnd"/>
-      <w:r>
-        <w:t>_id</w:t>
-      </w:r>
-      <w:proofErr w:type="spellEnd"/>
-      <w:r>
-        <w:t xml:space="preserve"> = </w:t>
-      </w:r>
-      <w:proofErr w:type="spellStart"/>
-      <w:r>
-        <w:t>leads.site_id</w:t>
-      </w:r>
-      <w:proofErr w:type="spellEnd"/>
-    </w:p>
-    <w:p>
-      <w:pPr>
-        <w:pStyle w:val="ListParagraph"/>
-      </w:pPr>
-      <w:r>
-        <w:t xml:space="preserve">JOIN clients ON </w:t>
-      </w:r>
-      <w:proofErr w:type="spellStart"/>
-      <w:proofErr w:type="gramStart"/>
-      <w:r>
-        <w:t>clients.client</w:t>
-      </w:r>
-      <w:proofErr w:type="gramEnd"/>
-      <w:r>
-        <w:t>_id</w:t>
-      </w:r>
-      <w:proofErr w:type="spellEnd"/>
-      <w:r>
-        <w:t xml:space="preserve"> = </w:t>
-      </w:r>
-      <w:proofErr w:type="spellStart"/>
-      <w:r>
-        <w:t>sites.client_id</w:t>
-      </w:r>
-      <w:proofErr w:type="spellEnd"/>
-    </w:p>
-    <w:p>
-      <w:pPr>
-        <w:pStyle w:val="ListParagraph"/>
-      </w:pPr>
-      <w:r>
-        <w:t xml:space="preserve">GROUP BY </w:t>
-      </w:r>
-      <w:proofErr w:type="spellStart"/>
-      <w:proofErr w:type="gramStart"/>
-      <w:r>
-        <w:t>sites.domain</w:t>
-      </w:r>
-      <w:proofErr w:type="gramEnd"/>
-      <w:r>
-        <w:t>_name</w:t>
-      </w:r>
-      <w:proofErr w:type="spellEnd"/>
-    </w:p>
-    <w:p>
-      <w:pPr>
-        <w:pStyle w:val="ListParagraph"/>
-      </w:pPr>
-      <w:r>
-        <w:t xml:space="preserve">ORDER BY </w:t>
-      </w:r>
-      <w:proofErr w:type="spellStart"/>
-      <w:proofErr w:type="gramStart"/>
-      <w:r>
-        <w:t>clients.client</w:t>
-      </w:r>
-      <w:proofErr w:type="gramEnd"/>
-      <w:r>
-        <w:t>_id</w:t>
+      <w:proofErr w:type="spellStart"/>
+      <w:r>
+        <w:t>clients.client_id</w:t>
       </w:r>
       <w:proofErr w:type="spellEnd"/>
       <w:r>
@@ -1494,14 +1268,9 @@
         <w:ind w:left="720"/>
       </w:pPr>
       <w:r>
-        <w:t xml:space="preserve">SELECT </w:t>
-      </w:r>
-      <w:proofErr w:type="gramStart"/>
-      <w:r>
-        <w:t>CONCAT(</w:t>
-      </w:r>
-      <w:proofErr w:type="spellStart"/>
-      <w:proofErr w:type="gramEnd"/>
+        <w:t>SELECT CONCAT(</w:t>
+      </w:r>
+      <w:proofErr w:type="spellStart"/>
       <w:r>
         <w:t>clients.first_name</w:t>
       </w:r>
@@ -1552,13 +1321,8 @@
         <w:t xml:space="preserve">JOIN billing ON </w:t>
       </w:r>
       <w:proofErr w:type="spellStart"/>
-      <w:proofErr w:type="gramStart"/>
-      <w:r>
-        <w:t>billing.client</w:t>
-      </w:r>
-      <w:proofErr w:type="gramEnd"/>
-      <w:r>
-        <w:t>_id</w:t>
+      <w:r>
+        <w:t>billing.client_id</w:t>
       </w:r>
       <w:proofErr w:type="spellEnd"/>
       <w:r>
@@ -1579,13 +1343,8 @@
         <w:t xml:space="preserve">GROUP BY </w:t>
       </w:r>
       <w:proofErr w:type="spellStart"/>
-      <w:proofErr w:type="gramStart"/>
-      <w:r>
-        <w:t>clients.client</w:t>
-      </w:r>
-      <w:proofErr w:type="gramEnd"/>
-      <w:r>
-        <w:t>_id</w:t>
+      <w:r>
+        <w:t>clients.client_id</w:t>
       </w:r>
       <w:proofErr w:type="spellEnd"/>
       <w:r>
@@ -1617,13 +1376,8 @@
         <w:t xml:space="preserve">ORDER BY </w:t>
       </w:r>
       <w:proofErr w:type="spellStart"/>
-      <w:proofErr w:type="gramStart"/>
-      <w:r>
-        <w:t>clients.client</w:t>
-      </w:r>
-      <w:proofErr w:type="gramEnd"/>
-      <w:r>
-        <w:t>_id</w:t>
+      <w:r>
+        <w:t>clients.client_id</w:t>
       </w:r>
       <w:proofErr w:type="spellEnd"/>
       <w:r>
@@ -1658,14 +1412,9 @@
         <w:ind w:left="720"/>
       </w:pPr>
       <w:r>
-        <w:t xml:space="preserve">SELECT </w:t>
-      </w:r>
-      <w:proofErr w:type="gramStart"/>
-      <w:r>
-        <w:t>CONCAT(</w:t>
-      </w:r>
-      <w:proofErr w:type="spellStart"/>
-      <w:proofErr w:type="gramEnd"/>
+        <w:t>SELECT CONCAT(</w:t>
+      </w:r>
+      <w:proofErr w:type="spellStart"/>
       <w:r>
         <w:t>clients.first_name</w:t>
       </w:r>
@@ -1696,34 +1445,20 @@
         <w:ind w:left="720"/>
       </w:pPr>
       <w:r>
-        <w:t>#SELECT *</w:t>
-      </w:r>
-    </w:p>
-    <w:p>
-      <w:pPr>
-        <w:pStyle w:val="NoSpacing"/>
-        <w:ind w:left="720"/>
-      </w:pPr>
-      <w:r>
-        <w:t>FROM sites</w:t>
-      </w:r>
-    </w:p>
-    <w:p>
-      <w:pPr>
-        <w:pStyle w:val="NoSpacing"/>
-        <w:ind w:left="720"/>
-      </w:pPr>
-      <w:r>
-        <w:t xml:space="preserve">JOIN clients ON </w:t>
-      </w:r>
-      <w:proofErr w:type="spellStart"/>
-      <w:proofErr w:type="gramStart"/>
-      <w:r>
-        <w:t>sites.client</w:t>
-      </w:r>
-      <w:proofErr w:type="gramEnd"/>
-      <w:r>
-        <w:t>_id</w:t>
+        <w:t>FROM clients</w:t>
+      </w:r>
+    </w:p>
+    <w:p>
+      <w:pPr>
+        <w:pStyle w:val="NoSpacing"/>
+        <w:ind w:left="720"/>
+      </w:pPr>
+      <w:r>
+        <w:t xml:space="preserve">LEFT JOIN sites ON </w:t>
+      </w:r>
+      <w:proofErr w:type="spellStart"/>
+      <w:r>
+        <w:t>sites.client_id</w:t>
       </w:r>
       <w:proofErr w:type="spellEnd"/>
       <w:r>
@@ -1744,24 +1479,13 @@
         <w:t xml:space="preserve">GROUP BY </w:t>
       </w:r>
       <w:proofErr w:type="spellStart"/>
-      <w:proofErr w:type="gramStart"/>
-      <w:r>
-        <w:t>clients.client</w:t>
-      </w:r>
-      <w:proofErr w:type="gramEnd"/>
-      <w:r>
-        <w:t>_id</w:t>
+      <w:r>
+        <w:t>clients.client_id</w:t>
       </w:r>
       <w:proofErr w:type="spellEnd"/>
       <w:r>
         <w:t>;</w:t>
       </w:r>
-    </w:p>
-    <w:p>
-      <w:pPr>
-        <w:pStyle w:val="NoSpacing"/>
-        <w:ind w:firstLine="720"/>
-      </w:pPr>
     </w:p>
     <w:p>
       <w:pPr>

</xml_diff>